<commit_message>
Adds video file to the portfolio
</commit_message>
<xml_diff>
--- a/ADS_Portfolio_Overview.docx
+++ b/ADS_Portfolio_Overview.docx
@@ -335,6 +335,110 @@
           <w:sz w:val="22"/>
         </w:rPr>
         <w:t>ADS_Portfolio_Reflection.docx</w:t>
+      </w:r>
+    </w:p>
+    <w:p>
+      <w:pPr>
+        <w:pStyle w:val="BodyText"/>
+        <w:numPr>
+          <w:ilvl w:val="0"/>
+          <w:numId w:val="1"/>
+        </w:numPr>
+        <w:tabs>
+          <w:tab w:val="left" w:pos="709"/>
+        </w:tabs>
+        <w:spacing w:after="0" w:line="331" w:lineRule="auto"/>
+        <w:rPr>
+          <w:rFonts w:ascii="Arial;sans-serif" w:hAnsi="Arial;sans-serif"/>
+          <w:color w:val="000000"/>
+          <w:sz w:val="22"/>
+        </w:rPr>
+      </w:pPr>
+      <w:r>
+        <w:rPr>
+          <w:rFonts w:ascii="Arial;sans-serif" w:hAnsi="Arial;sans-serif"/>
+          <w:color w:val="000000"/>
+          <w:sz w:val="22"/>
+        </w:rPr>
+        <w:t>ADS_Portfolio_Reflection_Deck.pptx</w:t>
+      </w:r>
+    </w:p>
+    <w:p>
+      <w:pPr>
+        <w:pStyle w:val="BodyText"/>
+        <w:numPr>
+          <w:ilvl w:val="0"/>
+          <w:numId w:val="1"/>
+        </w:numPr>
+        <w:tabs>
+          <w:tab w:val="left" w:pos="709"/>
+        </w:tabs>
+        <w:spacing w:after="0" w:line="331" w:lineRule="auto"/>
+        <w:rPr>
+          <w:rFonts w:ascii="Arial;sans-serif" w:hAnsi="Arial;sans-serif"/>
+          <w:color w:val="000000"/>
+          <w:sz w:val="22"/>
+        </w:rPr>
+      </w:pPr>
+      <w:r>
+        <w:rPr>
+          <w:rFonts w:ascii="Arial;sans-serif" w:hAnsi="Arial;sans-serif"/>
+          <w:color w:val="000000"/>
+          <w:sz w:val="22"/>
+        </w:rPr>
+        <w:t>Portfolio_reflection_v4.mp4</w:t>
+      </w:r>
+    </w:p>
+    <w:p>
+      <w:pPr>
+        <w:pStyle w:val="BodyText"/>
+        <w:numPr>
+          <w:ilvl w:val="0"/>
+          <w:numId w:val="1"/>
+        </w:numPr>
+        <w:tabs>
+          <w:tab w:val="left" w:pos="709"/>
+        </w:tabs>
+        <w:spacing w:after="0" w:line="331" w:lineRule="auto"/>
+        <w:rPr>
+          <w:rFonts w:ascii="Arial;sans-serif" w:hAnsi="Arial;sans-serif"/>
+          <w:color w:val="000000"/>
+          <w:sz w:val="22"/>
+        </w:rPr>
+      </w:pPr>
+      <w:r>
+        <w:rPr>
+          <w:rFonts w:ascii="Arial;sans-serif" w:hAnsi="Arial;sans-serif"/>
+          <w:color w:val="000000"/>
+          <w:sz w:val="22"/>
+        </w:rPr>
+        <w:t>LICENSE</w:t>
+      </w:r>
+    </w:p>
+    <w:p>
+      <w:pPr>
+        <w:pStyle w:val="BodyText"/>
+        <w:numPr>
+          <w:ilvl w:val="0"/>
+          <w:numId w:val="1"/>
+        </w:numPr>
+        <w:tabs>
+          <w:tab w:val="left" w:pos="709"/>
+        </w:tabs>
+        <w:spacing w:after="0" w:line="331" w:lineRule="auto"/>
+        <w:rPr>
+          <w:rFonts w:ascii="Arial;sans-serif" w:hAnsi="Arial;sans-serif"/>
+          <w:color w:val="000000"/>
+          <w:sz w:val="22"/>
+        </w:rPr>
+      </w:pPr>
+      <w:r>
+        <w:rPr>
+          <w:rFonts w:ascii="Arial;sans-serif" w:hAnsi="Arial;sans-serif"/>
+          <w:color w:val="000000"/>
+          <w:sz w:val="22"/>
+        </w:rPr>
+        <w:t>README</w:t>
       </w:r>
     </w:p>
     <w:p/>

</xml_diff>

<commit_message>
Updated the directory details
</commit_message>
<xml_diff>
--- a/ADS_Portfolio_Overview.docx
+++ b/ADS_Portfolio_Overview.docx
@@ -196,7 +196,7 @@
           <w:color w:val="000000"/>
           <w:sz w:val="22"/>
         </w:rPr>
-        <w:t>IST718</w:t>
+        <w:t>IST707</w:t>
       </w:r>
     </w:p>
     <w:p>
@@ -222,7 +222,7 @@
           <w:color w:val="000000"/>
           <w:sz w:val="22"/>
         </w:rPr>
-        <w:t>IST707</w:t>
+        <w:t>IST718</w:t>
       </w:r>
     </w:p>
     <w:p>
@@ -248,7 +248,7 @@
           <w:color w:val="000000"/>
           <w:sz w:val="22"/>
         </w:rPr>
-        <w:t>IST737</w:t>
+        <w:t>ADS_Portfolio_Overview.docx</w:t>
       </w:r>
     </w:p>
     <w:p>
@@ -274,7 +274,7 @@
           <w:color w:val="000000"/>
           <w:sz w:val="22"/>
         </w:rPr>
-        <w:t>ADS_Portfolio_Overview.docx</w:t>
+        <w:t>ADS_Portfolio_Reflection.docx</w:t>
       </w:r>
     </w:p>
     <w:p>
@@ -300,15 +300,7 @@
           <w:color w:val="000000"/>
           <w:sz w:val="22"/>
         </w:rPr>
-        <w:t>Mervin_McDougall_Resume</w:t>
-      </w:r>
-      <w:r>
-        <w:rPr>
-          <w:rFonts w:ascii="Arial;sans-serif" w:hAnsi="Arial;sans-serif"/>
-          <w:color w:val="000000"/>
-          <w:sz w:val="22"/>
-        </w:rPr>
-        <w:t>.pdf</w:t>
+        <w:t>ADS_Portfolio_Reflection_Deck.pptx</w:t>
       </w:r>
     </w:p>
     <w:p>
@@ -334,7 +326,7 @@
           <w:color w:val="000000"/>
           <w:sz w:val="22"/>
         </w:rPr>
-        <w:t>ADS_Portfolio_Reflection.docx</w:t>
+        <w:t>LICENSE</w:t>
       </w:r>
     </w:p>
     <w:p>
@@ -360,7 +352,15 @@
           <w:color w:val="000000"/>
           <w:sz w:val="22"/>
         </w:rPr>
-        <w:t>ADS_Portfolio_Reflection_Deck.pptx</w:t>
+        <w:t>Mervin_McDougall_Resume</w:t>
+      </w:r>
+      <w:r>
+        <w:rPr>
+          <w:rFonts w:ascii="Arial;sans-serif" w:hAnsi="Arial;sans-serif"/>
+          <w:color w:val="000000"/>
+          <w:sz w:val="22"/>
+        </w:rPr>
+        <w:t>.pdf</w:t>
       </w:r>
     </w:p>
     <w:p>
@@ -387,32 +387,6 @@
           <w:sz w:val="22"/>
         </w:rPr>
         <w:t>Portfolio_reflection_v4.mp4</w:t>
-      </w:r>
-    </w:p>
-    <w:p>
-      <w:pPr>
-        <w:pStyle w:val="BodyText"/>
-        <w:numPr>
-          <w:ilvl w:val="0"/>
-          <w:numId w:val="1"/>
-        </w:numPr>
-        <w:tabs>
-          <w:tab w:val="left" w:pos="709"/>
-        </w:tabs>
-        <w:spacing w:after="0" w:line="331" w:lineRule="auto"/>
-        <w:rPr>
-          <w:rFonts w:ascii="Arial;sans-serif" w:hAnsi="Arial;sans-serif"/>
-          <w:color w:val="000000"/>
-          <w:sz w:val="22"/>
-        </w:rPr>
-      </w:pPr>
-      <w:r>
-        <w:rPr>
-          <w:rFonts w:ascii="Arial;sans-serif" w:hAnsi="Arial;sans-serif"/>
-          <w:color w:val="000000"/>
-          <w:sz w:val="22"/>
-        </w:rPr>
-        <w:t>LICENSE</w:t>
       </w:r>
     </w:p>
     <w:p>

</xml_diff>